<commit_message>
Update to contribution percentages.
</commit_message>
<xml_diff>
--- a/src/main/resources/uk/ac/rhul/rms/Statement of Relative Contribution.docx
+++ b/src/main/resources/uk/ac/rhul/rms/Statement of Relative Contribution.docx
@@ -425,7 +425,7 @@
                 <w:sz w:val="20"/>
                 <w:szCs w:val="20"/>
               </w:rPr>
-              <w:t>9</w:t>
+              <w:t>10</w:t>
             </w:r>
           </w:p>
         </w:tc>
@@ -484,7 +484,21 @@
                 <w:sz w:val="20"/>
                 <w:szCs w:val="20"/>
               </w:rPr>
-              <w:t>13.6</w:t>
+              <w:t>1</w:t>
+            </w:r>
+            <w:r>
+              <w:rPr>
+                <w:sz w:val="20"/>
+                <w:szCs w:val="20"/>
+              </w:rPr>
+              <w:t>2</w:t>
+            </w:r>
+            <w:r>
+              <w:rPr>
+                <w:sz w:val="20"/>
+                <w:szCs w:val="20"/>
+              </w:rPr>
+              <w:t>.6</w:t>
             </w:r>
           </w:p>
         </w:tc>

</xml_diff>